<commit_message>
update work breakdown structure
</commit_message>
<xml_diff>
--- a/PROYEK PPL - KELOMPOK 2.docx
+++ b/PROYEK PPL - KELOMPOK 2.docx
@@ -964,7 +964,7 @@
         </w:tc>
         <w:tc>
           <w:tcPr>
-            <w:tcW w:w="4515" w:type="dxa"/>
+            <w:tcW w:w="4514" w:type="dxa"/>
             <w:shd w:val="clear" w:color="auto" w:fill="auto"/>
             <w:tcMar>
               <w:top w:w="100" w:type="dxa"/>
@@ -1034,7 +1034,6 @@
                 <w:szCs w:val="24"/>
               </w:rPr>
             </w:pPr>
-            <w:bookmarkStart w:id="11" w:name="_GoBack" w:colFirst="1" w:colLast="1"/>
             <w:r>
               <w:rPr>
                 <w:sz w:val="24"/>
@@ -1046,7 +1045,7 @@
         </w:tc>
         <w:tc>
           <w:tcPr>
-            <w:tcW w:w="4515" w:type="dxa"/>
+            <w:tcW w:w="4514" w:type="dxa"/>
             <w:shd w:val="clear" w:color="auto" w:fill="auto"/>
             <w:tcMar>
               <w:top w:w="100" w:type="dxa"/>
@@ -1055,7 +1054,30 @@
               <w:right w:w="100" w:type="dxa"/>
             </w:tcMar>
           </w:tcPr>
-          <w:p/>
+          <w:p>
+            <w:pPr>
+              <w:widowControl w:val="0"/>
+              <w:pBdr>
+                <w:top w:val="nil"/>
+                <w:left w:val="nil"/>
+                <w:bottom w:val="nil"/>
+                <w:right w:val="nil"/>
+                <w:between w:val="nil"/>
+              </w:pBdr>
+              <w:spacing w:line="240" w:lineRule="auto"/>
+              <w:rPr>
+                <w:sz w:val="24"/>
+                <w:szCs w:val="24"/>
+              </w:rPr>
+            </w:pPr>
+            <w:r>
+              <w:rPr>
+                <w:sz w:val="24"/>
+                <w:szCs w:val="24"/>
+              </w:rPr>
+              <w:t>1 minggu</w:t>
+            </w:r>
+          </w:p>
         </w:tc>
       </w:tr>
       <w:tr>
@@ -1097,7 +1119,7 @@
         </w:tc>
         <w:tc>
           <w:tcPr>
-            <w:tcW w:w="4515" w:type="dxa"/>
+            <w:tcW w:w="4514" w:type="dxa"/>
             <w:shd w:val="clear" w:color="auto" w:fill="auto"/>
             <w:tcMar>
               <w:top w:w="100" w:type="dxa"/>
@@ -1106,221 +1128,30 @@
               <w:right w:w="100" w:type="dxa"/>
             </w:tcMar>
           </w:tcPr>
-          <w:tbl>
-            <w:tblPr>
-              <w:tblW w:w="9026" w:type="dxa"/>
-              <w:tblLayout w:type="fixed"/>
-              <w:tblCellMar>
-                <w:top w:w="15" w:type="dxa"/>
-                <w:left w:w="15" w:type="dxa"/>
-                <w:bottom w:w="15" w:type="dxa"/>
-                <w:right w:w="15" w:type="dxa"/>
-              </w:tblCellMar>
-              <w:tblLook w:val="04A0" w:firstRow="1" w:lastRow="0" w:firstColumn="1" w:lastColumn="0" w:noHBand="0" w:noVBand="1"/>
-            </w:tblPr>
-            <w:tblGrid>
-              <w:gridCol w:w="9026"/>
-            </w:tblGrid>
-            <w:tr>
-              <w:tc>
-                <w:tcPr>
-                  <w:tcW w:w="9026" w:type="dxa"/>
-                  <w:tcBorders>
-                    <w:top w:val="single" w:sz="8" w:space="0" w:color="000000"/>
-                    <w:left w:val="single" w:sz="8" w:space="0" w:color="000000"/>
-                    <w:bottom w:val="single" w:sz="8" w:space="0" w:color="000000"/>
-                    <w:right w:val="single" w:sz="8" w:space="0" w:color="000000"/>
-                  </w:tcBorders>
-                  <w:tcMar>
-                    <w:top w:w="100" w:type="dxa"/>
-                    <w:left w:w="100" w:type="dxa"/>
-                    <w:bottom w:w="100" w:type="dxa"/>
-                    <w:right w:w="100" w:type="dxa"/>
-                  </w:tcMar>
-                  <w:hideMark/>
-                </w:tcPr>
-                <w:p>
-                  <w:pPr>
-                    <w:pStyle w:val="NormalWeb"/>
-                    <w:spacing w:before="0" w:beforeAutospacing="0" w:after="0" w:afterAutospacing="0" w:line="0" w:lineRule="atLeast"/>
-                  </w:pPr>
-                  <w:r>
-                    <w:rPr>
-                      <w:rFonts w:ascii="Arial" w:hAnsi="Arial" w:cs="Arial"/>
-                      <w:color w:val="000000"/>
-                    </w:rPr>
-                    <w:t>1 Minggu</w:t>
-                  </w:r>
-                </w:p>
-              </w:tc>
-            </w:tr>
-            <w:tr>
-              <w:tc>
-                <w:tcPr>
-                  <w:tcW w:w="9026" w:type="dxa"/>
-                  <w:tcBorders>
-                    <w:top w:val="single" w:sz="8" w:space="0" w:color="000000"/>
-                    <w:left w:val="single" w:sz="8" w:space="0" w:color="000000"/>
-                    <w:bottom w:val="single" w:sz="8" w:space="0" w:color="000000"/>
-                    <w:right w:val="single" w:sz="8" w:space="0" w:color="000000"/>
-                  </w:tcBorders>
-                  <w:tcMar>
-                    <w:top w:w="100" w:type="dxa"/>
-                    <w:left w:w="100" w:type="dxa"/>
-                    <w:bottom w:w="100" w:type="dxa"/>
-                    <w:right w:w="100" w:type="dxa"/>
-                  </w:tcMar>
-                  <w:hideMark/>
-                </w:tcPr>
-                <w:p>
-                  <w:pPr>
-                    <w:pStyle w:val="NormalWeb"/>
-                    <w:spacing w:before="0" w:beforeAutospacing="0" w:after="0" w:afterAutospacing="0" w:line="0" w:lineRule="atLeast"/>
-                  </w:pPr>
-                  <w:r>
-                    <w:rPr>
-                      <w:rFonts w:ascii="Arial" w:hAnsi="Arial" w:cs="Arial"/>
-                      <w:color w:val="000000"/>
-                    </w:rPr>
-                    <w:t>3 Minggu</w:t>
-                  </w:r>
-                </w:p>
-              </w:tc>
-            </w:tr>
-            <w:tr>
-              <w:tc>
-                <w:tcPr>
-                  <w:tcW w:w="9026" w:type="dxa"/>
-                  <w:tcBorders>
-                    <w:top w:val="single" w:sz="8" w:space="0" w:color="000000"/>
-                    <w:left w:val="single" w:sz="8" w:space="0" w:color="000000"/>
-                    <w:bottom w:val="single" w:sz="8" w:space="0" w:color="000000"/>
-                    <w:right w:val="single" w:sz="8" w:space="0" w:color="000000"/>
-                  </w:tcBorders>
-                  <w:tcMar>
-                    <w:top w:w="100" w:type="dxa"/>
-                    <w:left w:w="100" w:type="dxa"/>
-                    <w:bottom w:w="100" w:type="dxa"/>
-                    <w:right w:w="100" w:type="dxa"/>
-                  </w:tcMar>
-                  <w:hideMark/>
-                </w:tcPr>
-                <w:p>
-                  <w:pPr>
-                    <w:pStyle w:val="NormalWeb"/>
-                    <w:spacing w:before="0" w:beforeAutospacing="0" w:after="0" w:afterAutospacing="0" w:line="0" w:lineRule="atLeast"/>
-                  </w:pPr>
-                  <w:r>
-                    <w:rPr>
-                      <w:rFonts w:ascii="Arial" w:hAnsi="Arial" w:cs="Arial"/>
-                      <w:color w:val="000000"/>
-                    </w:rPr>
-                    <w:t>3 Minggu</w:t>
-                  </w:r>
-                </w:p>
-              </w:tc>
-            </w:tr>
-            <w:tr>
-              <w:tc>
-                <w:tcPr>
-                  <w:tcW w:w="9026" w:type="dxa"/>
-                  <w:tcBorders>
-                    <w:top w:val="single" w:sz="8" w:space="0" w:color="000000"/>
-                    <w:left w:val="single" w:sz="8" w:space="0" w:color="000000"/>
-                    <w:bottom w:val="single" w:sz="8" w:space="0" w:color="000000"/>
-                    <w:right w:val="single" w:sz="8" w:space="0" w:color="000000"/>
-                  </w:tcBorders>
-                  <w:tcMar>
-                    <w:top w:w="100" w:type="dxa"/>
-                    <w:left w:w="100" w:type="dxa"/>
-                    <w:bottom w:w="100" w:type="dxa"/>
-                    <w:right w:w="100" w:type="dxa"/>
-                  </w:tcMar>
-                  <w:hideMark/>
-                </w:tcPr>
-                <w:p>
-                  <w:pPr>
-                    <w:pStyle w:val="NormalWeb"/>
-                    <w:spacing w:before="0" w:beforeAutospacing="0" w:after="0" w:afterAutospacing="0" w:line="0" w:lineRule="atLeast"/>
-                  </w:pPr>
-                  <w:r>
-                    <w:rPr>
-                      <w:rFonts w:ascii="Arial" w:hAnsi="Arial" w:cs="Arial"/>
-                      <w:color w:val="000000"/>
-                    </w:rPr>
-                    <w:t>2 Minggu</w:t>
-                  </w:r>
-                </w:p>
-              </w:tc>
-            </w:tr>
-            <w:tr>
-              <w:tc>
-                <w:tcPr>
-                  <w:tcW w:w="9026" w:type="dxa"/>
-                  <w:tcBorders>
-                    <w:top w:val="single" w:sz="8" w:space="0" w:color="000000"/>
-                    <w:left w:val="single" w:sz="8" w:space="0" w:color="000000"/>
-                    <w:bottom w:val="single" w:sz="8" w:space="0" w:color="000000"/>
-                    <w:right w:val="single" w:sz="8" w:space="0" w:color="000000"/>
-                  </w:tcBorders>
-                  <w:tcMar>
-                    <w:top w:w="100" w:type="dxa"/>
-                    <w:left w:w="100" w:type="dxa"/>
-                    <w:bottom w:w="100" w:type="dxa"/>
-                    <w:right w:w="100" w:type="dxa"/>
-                  </w:tcMar>
-                  <w:hideMark/>
-                </w:tcPr>
-                <w:p>
-                  <w:pPr>
-                    <w:pStyle w:val="NormalWeb"/>
-                    <w:spacing w:before="0" w:beforeAutospacing="0" w:after="0" w:afterAutospacing="0" w:line="0" w:lineRule="atLeast"/>
-                  </w:pPr>
-                  <w:r>
-                    <w:rPr>
-                      <w:rFonts w:ascii="Arial" w:hAnsi="Arial" w:cs="Arial"/>
-                      <w:color w:val="000000"/>
-                    </w:rPr>
-                    <w:t>2 Minggu</w:t>
-                  </w:r>
-                </w:p>
-              </w:tc>
-            </w:tr>
-            <w:tr>
-              <w:tc>
-                <w:tcPr>
-                  <w:tcW w:w="9026" w:type="dxa"/>
-                  <w:tcBorders>
-                    <w:top w:val="single" w:sz="8" w:space="0" w:color="000000"/>
-                    <w:left w:val="single" w:sz="8" w:space="0" w:color="000000"/>
-                    <w:bottom w:val="single" w:sz="8" w:space="0" w:color="000000"/>
-                    <w:right w:val="single" w:sz="8" w:space="0" w:color="000000"/>
-                  </w:tcBorders>
-                  <w:tcMar>
-                    <w:top w:w="100" w:type="dxa"/>
-                    <w:left w:w="100" w:type="dxa"/>
-                    <w:bottom w:w="100" w:type="dxa"/>
-                    <w:right w:w="100" w:type="dxa"/>
-                  </w:tcMar>
-                  <w:hideMark/>
-                </w:tcPr>
-                <w:p>
-                  <w:pPr>
-                    <w:pStyle w:val="NormalWeb"/>
-                    <w:spacing w:before="0" w:beforeAutospacing="0" w:after="0" w:afterAutospacing="0" w:line="0" w:lineRule="atLeast"/>
-                  </w:pPr>
-                  <w:r>
-                    <w:rPr>
-                      <w:rFonts w:ascii="Arial" w:hAnsi="Arial" w:cs="Arial"/>
-                      <w:color w:val="000000"/>
-                    </w:rPr>
-                    <w:t>1 Minggu</w:t>
-                  </w:r>
-                </w:p>
-              </w:tc>
-            </w:tr>
-          </w:tbl>
-          <w:p/>
+          <w:p>
+            <w:pPr>
+              <w:widowControl w:val="0"/>
+              <w:pBdr>
+                <w:top w:val="nil"/>
+                <w:left w:val="nil"/>
+                <w:bottom w:val="nil"/>
+                <w:right w:val="nil"/>
+                <w:between w:val="nil"/>
+              </w:pBdr>
+              <w:spacing w:line="240" w:lineRule="auto"/>
+              <w:rPr>
+                <w:sz w:val="24"/>
+                <w:szCs w:val="24"/>
+              </w:rPr>
+            </w:pPr>
+            <w:r>
+              <w:rPr>
+                <w:sz w:val="24"/>
+                <w:szCs w:val="24"/>
+              </w:rPr>
+              <w:t>3 minggu</w:t>
+            </w:r>
+          </w:p>
         </w:tc>
       </w:tr>
       <w:tr>
@@ -1362,7 +1193,7 @@
         </w:tc>
         <w:tc>
           <w:tcPr>
-            <w:tcW w:w="4515" w:type="dxa"/>
+            <w:tcW w:w="4514" w:type="dxa"/>
             <w:shd w:val="clear" w:color="auto" w:fill="auto"/>
             <w:tcMar>
               <w:top w:w="100" w:type="dxa"/>
@@ -1371,7 +1202,30 @@
               <w:right w:w="100" w:type="dxa"/>
             </w:tcMar>
           </w:tcPr>
-          <w:p/>
+          <w:p>
+            <w:pPr>
+              <w:widowControl w:val="0"/>
+              <w:pBdr>
+                <w:top w:val="nil"/>
+                <w:left w:val="nil"/>
+                <w:bottom w:val="nil"/>
+                <w:right w:val="nil"/>
+                <w:between w:val="nil"/>
+              </w:pBdr>
+              <w:spacing w:line="240" w:lineRule="auto"/>
+              <w:rPr>
+                <w:sz w:val="24"/>
+                <w:szCs w:val="24"/>
+              </w:rPr>
+            </w:pPr>
+            <w:r>
+              <w:rPr>
+                <w:sz w:val="24"/>
+                <w:szCs w:val="24"/>
+              </w:rPr>
+              <w:t>3 minggu</w:t>
+            </w:r>
+          </w:p>
         </w:tc>
       </w:tr>
       <w:tr>
@@ -1407,14 +1261,13 @@
                 <w:sz w:val="24"/>
                 <w:szCs w:val="24"/>
               </w:rPr>
-              <w:lastRenderedPageBreak/>
               <w:t>Pembuatan Database</w:t>
             </w:r>
           </w:p>
         </w:tc>
         <w:tc>
           <w:tcPr>
-            <w:tcW w:w="4515" w:type="dxa"/>
+            <w:tcW w:w="4514" w:type="dxa"/>
             <w:shd w:val="clear" w:color="auto" w:fill="auto"/>
             <w:tcMar>
               <w:top w:w="100" w:type="dxa"/>
@@ -1423,221 +1276,30 @@
               <w:right w:w="100" w:type="dxa"/>
             </w:tcMar>
           </w:tcPr>
-          <w:tbl>
-            <w:tblPr>
-              <w:tblW w:w="9026" w:type="dxa"/>
-              <w:tblLayout w:type="fixed"/>
-              <w:tblCellMar>
-                <w:top w:w="15" w:type="dxa"/>
-                <w:left w:w="15" w:type="dxa"/>
-                <w:bottom w:w="15" w:type="dxa"/>
-                <w:right w:w="15" w:type="dxa"/>
-              </w:tblCellMar>
-              <w:tblLook w:val="04A0" w:firstRow="1" w:lastRow="0" w:firstColumn="1" w:lastColumn="0" w:noHBand="0" w:noVBand="1"/>
-            </w:tblPr>
-            <w:tblGrid>
-              <w:gridCol w:w="9026"/>
-            </w:tblGrid>
-            <w:tr>
-              <w:tc>
-                <w:tcPr>
-                  <w:tcW w:w="9026" w:type="dxa"/>
-                  <w:tcBorders>
-                    <w:top w:val="single" w:sz="8" w:space="0" w:color="000000"/>
-                    <w:left w:val="single" w:sz="8" w:space="0" w:color="000000"/>
-                    <w:bottom w:val="single" w:sz="8" w:space="0" w:color="000000"/>
-                    <w:right w:val="single" w:sz="8" w:space="0" w:color="000000"/>
-                  </w:tcBorders>
-                  <w:tcMar>
-                    <w:top w:w="100" w:type="dxa"/>
-                    <w:left w:w="100" w:type="dxa"/>
-                    <w:bottom w:w="100" w:type="dxa"/>
-                    <w:right w:w="100" w:type="dxa"/>
-                  </w:tcMar>
-                  <w:hideMark/>
-                </w:tcPr>
-                <w:p>
-                  <w:pPr>
-                    <w:pStyle w:val="NormalWeb"/>
-                    <w:spacing w:before="0" w:beforeAutospacing="0" w:after="0" w:afterAutospacing="0" w:line="0" w:lineRule="atLeast"/>
-                  </w:pPr>
-                  <w:r>
-                    <w:rPr>
-                      <w:rFonts w:ascii="Arial" w:hAnsi="Arial" w:cs="Arial"/>
-                      <w:color w:val="000000"/>
-                    </w:rPr>
-                    <w:t>1 Minggu</w:t>
-                  </w:r>
-                </w:p>
-              </w:tc>
-            </w:tr>
-            <w:tr>
-              <w:tc>
-                <w:tcPr>
-                  <w:tcW w:w="9026" w:type="dxa"/>
-                  <w:tcBorders>
-                    <w:top w:val="single" w:sz="8" w:space="0" w:color="000000"/>
-                    <w:left w:val="single" w:sz="8" w:space="0" w:color="000000"/>
-                    <w:bottom w:val="single" w:sz="8" w:space="0" w:color="000000"/>
-                    <w:right w:val="single" w:sz="8" w:space="0" w:color="000000"/>
-                  </w:tcBorders>
-                  <w:tcMar>
-                    <w:top w:w="100" w:type="dxa"/>
-                    <w:left w:w="100" w:type="dxa"/>
-                    <w:bottom w:w="100" w:type="dxa"/>
-                    <w:right w:w="100" w:type="dxa"/>
-                  </w:tcMar>
-                  <w:hideMark/>
-                </w:tcPr>
-                <w:p>
-                  <w:pPr>
-                    <w:pStyle w:val="NormalWeb"/>
-                    <w:spacing w:before="0" w:beforeAutospacing="0" w:after="0" w:afterAutospacing="0" w:line="0" w:lineRule="atLeast"/>
-                  </w:pPr>
-                  <w:r>
-                    <w:rPr>
-                      <w:rFonts w:ascii="Arial" w:hAnsi="Arial" w:cs="Arial"/>
-                      <w:color w:val="000000"/>
-                    </w:rPr>
-                    <w:t>3 Minggu</w:t>
-                  </w:r>
-                </w:p>
-              </w:tc>
-            </w:tr>
-            <w:tr>
-              <w:tc>
-                <w:tcPr>
-                  <w:tcW w:w="9026" w:type="dxa"/>
-                  <w:tcBorders>
-                    <w:top w:val="single" w:sz="8" w:space="0" w:color="000000"/>
-                    <w:left w:val="single" w:sz="8" w:space="0" w:color="000000"/>
-                    <w:bottom w:val="single" w:sz="8" w:space="0" w:color="000000"/>
-                    <w:right w:val="single" w:sz="8" w:space="0" w:color="000000"/>
-                  </w:tcBorders>
-                  <w:tcMar>
-                    <w:top w:w="100" w:type="dxa"/>
-                    <w:left w:w="100" w:type="dxa"/>
-                    <w:bottom w:w="100" w:type="dxa"/>
-                    <w:right w:w="100" w:type="dxa"/>
-                  </w:tcMar>
-                  <w:hideMark/>
-                </w:tcPr>
-                <w:p>
-                  <w:pPr>
-                    <w:pStyle w:val="NormalWeb"/>
-                    <w:spacing w:before="0" w:beforeAutospacing="0" w:after="0" w:afterAutospacing="0" w:line="0" w:lineRule="atLeast"/>
-                  </w:pPr>
-                  <w:r>
-                    <w:rPr>
-                      <w:rFonts w:ascii="Arial" w:hAnsi="Arial" w:cs="Arial"/>
-                      <w:color w:val="000000"/>
-                    </w:rPr>
-                    <w:t>3 Minggu</w:t>
-                  </w:r>
-                </w:p>
-              </w:tc>
-            </w:tr>
-            <w:tr>
-              <w:tc>
-                <w:tcPr>
-                  <w:tcW w:w="9026" w:type="dxa"/>
-                  <w:tcBorders>
-                    <w:top w:val="single" w:sz="8" w:space="0" w:color="000000"/>
-                    <w:left w:val="single" w:sz="8" w:space="0" w:color="000000"/>
-                    <w:bottom w:val="single" w:sz="8" w:space="0" w:color="000000"/>
-                    <w:right w:val="single" w:sz="8" w:space="0" w:color="000000"/>
-                  </w:tcBorders>
-                  <w:tcMar>
-                    <w:top w:w="100" w:type="dxa"/>
-                    <w:left w:w="100" w:type="dxa"/>
-                    <w:bottom w:w="100" w:type="dxa"/>
-                    <w:right w:w="100" w:type="dxa"/>
-                  </w:tcMar>
-                  <w:hideMark/>
-                </w:tcPr>
-                <w:p>
-                  <w:pPr>
-                    <w:pStyle w:val="NormalWeb"/>
-                    <w:spacing w:before="0" w:beforeAutospacing="0" w:after="0" w:afterAutospacing="0" w:line="0" w:lineRule="atLeast"/>
-                  </w:pPr>
-                  <w:r>
-                    <w:rPr>
-                      <w:rFonts w:ascii="Arial" w:hAnsi="Arial" w:cs="Arial"/>
-                      <w:color w:val="000000"/>
-                    </w:rPr>
-                    <w:t>2 Minggu</w:t>
-                  </w:r>
-                </w:p>
-              </w:tc>
-            </w:tr>
-            <w:tr>
-              <w:tc>
-                <w:tcPr>
-                  <w:tcW w:w="9026" w:type="dxa"/>
-                  <w:tcBorders>
-                    <w:top w:val="single" w:sz="8" w:space="0" w:color="000000"/>
-                    <w:left w:val="single" w:sz="8" w:space="0" w:color="000000"/>
-                    <w:bottom w:val="single" w:sz="8" w:space="0" w:color="000000"/>
-                    <w:right w:val="single" w:sz="8" w:space="0" w:color="000000"/>
-                  </w:tcBorders>
-                  <w:tcMar>
-                    <w:top w:w="100" w:type="dxa"/>
-                    <w:left w:w="100" w:type="dxa"/>
-                    <w:bottom w:w="100" w:type="dxa"/>
-                    <w:right w:w="100" w:type="dxa"/>
-                  </w:tcMar>
-                  <w:hideMark/>
-                </w:tcPr>
-                <w:p>
-                  <w:pPr>
-                    <w:pStyle w:val="NormalWeb"/>
-                    <w:spacing w:before="0" w:beforeAutospacing="0" w:after="0" w:afterAutospacing="0" w:line="0" w:lineRule="atLeast"/>
-                  </w:pPr>
-                  <w:r>
-                    <w:rPr>
-                      <w:rFonts w:ascii="Arial" w:hAnsi="Arial" w:cs="Arial"/>
-                      <w:color w:val="000000"/>
-                    </w:rPr>
-                    <w:t>2 Minggu</w:t>
-                  </w:r>
-                </w:p>
-              </w:tc>
-            </w:tr>
-            <w:tr>
-              <w:tc>
-                <w:tcPr>
-                  <w:tcW w:w="9026" w:type="dxa"/>
-                  <w:tcBorders>
-                    <w:top w:val="single" w:sz="8" w:space="0" w:color="000000"/>
-                    <w:left w:val="single" w:sz="8" w:space="0" w:color="000000"/>
-                    <w:bottom w:val="single" w:sz="8" w:space="0" w:color="000000"/>
-                    <w:right w:val="single" w:sz="8" w:space="0" w:color="000000"/>
-                  </w:tcBorders>
-                  <w:tcMar>
-                    <w:top w:w="100" w:type="dxa"/>
-                    <w:left w:w="100" w:type="dxa"/>
-                    <w:bottom w:w="100" w:type="dxa"/>
-                    <w:right w:w="100" w:type="dxa"/>
-                  </w:tcMar>
-                  <w:hideMark/>
-                </w:tcPr>
-                <w:p>
-                  <w:pPr>
-                    <w:pStyle w:val="NormalWeb"/>
-                    <w:spacing w:before="0" w:beforeAutospacing="0" w:after="0" w:afterAutospacing="0" w:line="0" w:lineRule="atLeast"/>
-                  </w:pPr>
-                  <w:r>
-                    <w:rPr>
-                      <w:rFonts w:ascii="Arial" w:hAnsi="Arial" w:cs="Arial"/>
-                      <w:color w:val="000000"/>
-                    </w:rPr>
-                    <w:t>1 Minggu</w:t>
-                  </w:r>
-                </w:p>
-              </w:tc>
-            </w:tr>
-          </w:tbl>
-          <w:p/>
+          <w:p>
+            <w:pPr>
+              <w:widowControl w:val="0"/>
+              <w:pBdr>
+                <w:top w:val="nil"/>
+                <w:left w:val="nil"/>
+                <w:bottom w:val="nil"/>
+                <w:right w:val="nil"/>
+                <w:between w:val="nil"/>
+              </w:pBdr>
+              <w:spacing w:line="240" w:lineRule="auto"/>
+              <w:rPr>
+                <w:sz w:val="24"/>
+                <w:szCs w:val="24"/>
+              </w:rPr>
+            </w:pPr>
+            <w:r>
+              <w:rPr>
+                <w:sz w:val="24"/>
+                <w:szCs w:val="24"/>
+              </w:rPr>
+              <w:t>2 minggu</w:t>
+            </w:r>
+          </w:p>
         </w:tc>
       </w:tr>
       <w:tr>
@@ -1679,7 +1341,7 @@
         </w:tc>
         <w:tc>
           <w:tcPr>
-            <w:tcW w:w="4515" w:type="dxa"/>
+            <w:tcW w:w="4514" w:type="dxa"/>
             <w:shd w:val="clear" w:color="auto" w:fill="auto"/>
             <w:tcMar>
               <w:top w:w="100" w:type="dxa"/>
@@ -1688,7 +1350,30 @@
               <w:right w:w="100" w:type="dxa"/>
             </w:tcMar>
           </w:tcPr>
-          <w:p/>
+          <w:p>
+            <w:pPr>
+              <w:widowControl w:val="0"/>
+              <w:pBdr>
+                <w:top w:val="nil"/>
+                <w:left w:val="nil"/>
+                <w:bottom w:val="nil"/>
+                <w:right w:val="nil"/>
+                <w:between w:val="nil"/>
+              </w:pBdr>
+              <w:spacing w:line="240" w:lineRule="auto"/>
+              <w:rPr>
+                <w:sz w:val="24"/>
+                <w:szCs w:val="24"/>
+              </w:rPr>
+            </w:pPr>
+            <w:r>
+              <w:rPr>
+                <w:sz w:val="24"/>
+                <w:szCs w:val="24"/>
+              </w:rPr>
+              <w:t>2 minggu</w:t>
+            </w:r>
+          </w:p>
         </w:tc>
       </w:tr>
       <w:tr>
@@ -1730,7 +1415,7 @@
         </w:tc>
         <w:tc>
           <w:tcPr>
-            <w:tcW w:w="4515" w:type="dxa"/>
+            <w:tcW w:w="4514" w:type="dxa"/>
             <w:shd w:val="clear" w:color="auto" w:fill="auto"/>
             <w:tcMar>
               <w:top w:w="100" w:type="dxa"/>
@@ -1739,224 +1424,34 @@
               <w:right w:w="100" w:type="dxa"/>
             </w:tcMar>
           </w:tcPr>
-          <w:tbl>
-            <w:tblPr>
-              <w:tblW w:w="9026" w:type="dxa"/>
-              <w:tblLayout w:type="fixed"/>
-              <w:tblCellMar>
-                <w:top w:w="15" w:type="dxa"/>
-                <w:left w:w="15" w:type="dxa"/>
-                <w:bottom w:w="15" w:type="dxa"/>
-                <w:right w:w="15" w:type="dxa"/>
-              </w:tblCellMar>
-              <w:tblLook w:val="04A0" w:firstRow="1" w:lastRow="0" w:firstColumn="1" w:lastColumn="0" w:noHBand="0" w:noVBand="1"/>
-            </w:tblPr>
-            <w:tblGrid>
-              <w:gridCol w:w="9026"/>
-            </w:tblGrid>
-            <w:tr>
-              <w:tc>
-                <w:tcPr>
-                  <w:tcW w:w="9026" w:type="dxa"/>
-                  <w:tcBorders>
-                    <w:top w:val="single" w:sz="8" w:space="0" w:color="000000"/>
-                    <w:left w:val="single" w:sz="8" w:space="0" w:color="000000"/>
-                    <w:bottom w:val="single" w:sz="8" w:space="0" w:color="000000"/>
-                    <w:right w:val="single" w:sz="8" w:space="0" w:color="000000"/>
-                  </w:tcBorders>
-                  <w:tcMar>
-                    <w:top w:w="100" w:type="dxa"/>
-                    <w:left w:w="100" w:type="dxa"/>
-                    <w:bottom w:w="100" w:type="dxa"/>
-                    <w:right w:w="100" w:type="dxa"/>
-                  </w:tcMar>
-                  <w:hideMark/>
-                </w:tcPr>
-                <w:p>
-                  <w:pPr>
-                    <w:pStyle w:val="NormalWeb"/>
-                    <w:spacing w:before="0" w:beforeAutospacing="0" w:after="0" w:afterAutospacing="0" w:line="0" w:lineRule="atLeast"/>
-                  </w:pPr>
-                  <w:r>
-                    <w:rPr>
-                      <w:rFonts w:ascii="Arial" w:hAnsi="Arial" w:cs="Arial"/>
-                      <w:color w:val="000000"/>
-                    </w:rPr>
-                    <w:t>1 Minggu</w:t>
-                  </w:r>
-                </w:p>
-              </w:tc>
-            </w:tr>
-            <w:tr>
-              <w:tc>
-                <w:tcPr>
-                  <w:tcW w:w="9026" w:type="dxa"/>
-                  <w:tcBorders>
-                    <w:top w:val="single" w:sz="8" w:space="0" w:color="000000"/>
-                    <w:left w:val="single" w:sz="8" w:space="0" w:color="000000"/>
-                    <w:bottom w:val="single" w:sz="8" w:space="0" w:color="000000"/>
-                    <w:right w:val="single" w:sz="8" w:space="0" w:color="000000"/>
-                  </w:tcBorders>
-                  <w:tcMar>
-                    <w:top w:w="100" w:type="dxa"/>
-                    <w:left w:w="100" w:type="dxa"/>
-                    <w:bottom w:w="100" w:type="dxa"/>
-                    <w:right w:w="100" w:type="dxa"/>
-                  </w:tcMar>
-                  <w:hideMark/>
-                </w:tcPr>
-                <w:p>
-                  <w:pPr>
-                    <w:pStyle w:val="NormalWeb"/>
-                    <w:spacing w:before="0" w:beforeAutospacing="0" w:after="0" w:afterAutospacing="0" w:line="0" w:lineRule="atLeast"/>
-                  </w:pPr>
-                  <w:r>
-                    <w:rPr>
-                      <w:rFonts w:ascii="Arial" w:hAnsi="Arial" w:cs="Arial"/>
-                      <w:color w:val="000000"/>
-                    </w:rPr>
-                    <w:t>3 Minggu</w:t>
-                  </w:r>
-                </w:p>
-              </w:tc>
-            </w:tr>
-            <w:tr>
-              <w:tc>
-                <w:tcPr>
-                  <w:tcW w:w="9026" w:type="dxa"/>
-                  <w:tcBorders>
-                    <w:top w:val="single" w:sz="8" w:space="0" w:color="000000"/>
-                    <w:left w:val="single" w:sz="8" w:space="0" w:color="000000"/>
-                    <w:bottom w:val="single" w:sz="8" w:space="0" w:color="000000"/>
-                    <w:right w:val="single" w:sz="8" w:space="0" w:color="000000"/>
-                  </w:tcBorders>
-                  <w:tcMar>
-                    <w:top w:w="100" w:type="dxa"/>
-                    <w:left w:w="100" w:type="dxa"/>
-                    <w:bottom w:w="100" w:type="dxa"/>
-                    <w:right w:w="100" w:type="dxa"/>
-                  </w:tcMar>
-                  <w:hideMark/>
-                </w:tcPr>
-                <w:p>
-                  <w:pPr>
-                    <w:pStyle w:val="NormalWeb"/>
-                    <w:spacing w:before="0" w:beforeAutospacing="0" w:after="0" w:afterAutospacing="0" w:line="0" w:lineRule="atLeast"/>
-                  </w:pPr>
-                  <w:r>
-                    <w:rPr>
-                      <w:rFonts w:ascii="Arial" w:hAnsi="Arial" w:cs="Arial"/>
-                      <w:color w:val="000000"/>
-                    </w:rPr>
-                    <w:t>3 Minggu</w:t>
-                  </w:r>
-                </w:p>
-              </w:tc>
-            </w:tr>
-            <w:tr>
-              <w:tc>
-                <w:tcPr>
-                  <w:tcW w:w="9026" w:type="dxa"/>
-                  <w:tcBorders>
-                    <w:top w:val="single" w:sz="8" w:space="0" w:color="000000"/>
-                    <w:left w:val="single" w:sz="8" w:space="0" w:color="000000"/>
-                    <w:bottom w:val="single" w:sz="8" w:space="0" w:color="000000"/>
-                    <w:right w:val="single" w:sz="8" w:space="0" w:color="000000"/>
-                  </w:tcBorders>
-                  <w:tcMar>
-                    <w:top w:w="100" w:type="dxa"/>
-                    <w:left w:w="100" w:type="dxa"/>
-                    <w:bottom w:w="100" w:type="dxa"/>
-                    <w:right w:w="100" w:type="dxa"/>
-                  </w:tcMar>
-                  <w:hideMark/>
-                </w:tcPr>
-                <w:p>
-                  <w:pPr>
-                    <w:pStyle w:val="NormalWeb"/>
-                    <w:spacing w:before="0" w:beforeAutospacing="0" w:after="0" w:afterAutospacing="0" w:line="0" w:lineRule="atLeast"/>
-                  </w:pPr>
-                  <w:r>
-                    <w:rPr>
-                      <w:rFonts w:ascii="Arial" w:hAnsi="Arial" w:cs="Arial"/>
-                      <w:color w:val="000000"/>
-                    </w:rPr>
-                    <w:t>2 Minggu</w:t>
-                  </w:r>
-                </w:p>
-              </w:tc>
-            </w:tr>
-            <w:tr>
-              <w:tc>
-                <w:tcPr>
-                  <w:tcW w:w="9026" w:type="dxa"/>
-                  <w:tcBorders>
-                    <w:top w:val="single" w:sz="8" w:space="0" w:color="000000"/>
-                    <w:left w:val="single" w:sz="8" w:space="0" w:color="000000"/>
-                    <w:bottom w:val="single" w:sz="8" w:space="0" w:color="000000"/>
-                    <w:right w:val="single" w:sz="8" w:space="0" w:color="000000"/>
-                  </w:tcBorders>
-                  <w:tcMar>
-                    <w:top w:w="100" w:type="dxa"/>
-                    <w:left w:w="100" w:type="dxa"/>
-                    <w:bottom w:w="100" w:type="dxa"/>
-                    <w:right w:w="100" w:type="dxa"/>
-                  </w:tcMar>
-                  <w:hideMark/>
-                </w:tcPr>
-                <w:p>
-                  <w:pPr>
-                    <w:pStyle w:val="NormalWeb"/>
-                    <w:spacing w:before="0" w:beforeAutospacing="0" w:after="0" w:afterAutospacing="0" w:line="0" w:lineRule="atLeast"/>
-                  </w:pPr>
-                  <w:r>
-                    <w:rPr>
-                      <w:rFonts w:ascii="Arial" w:hAnsi="Arial" w:cs="Arial"/>
-                      <w:color w:val="000000"/>
-                    </w:rPr>
-                    <w:t>2 Minggu</w:t>
-                  </w:r>
-                </w:p>
-              </w:tc>
-            </w:tr>
-            <w:tr>
-              <w:tc>
-                <w:tcPr>
-                  <w:tcW w:w="9026" w:type="dxa"/>
-                  <w:tcBorders>
-                    <w:top w:val="single" w:sz="8" w:space="0" w:color="000000"/>
-                    <w:left w:val="single" w:sz="8" w:space="0" w:color="000000"/>
-                    <w:bottom w:val="single" w:sz="8" w:space="0" w:color="000000"/>
-                    <w:right w:val="single" w:sz="8" w:space="0" w:color="000000"/>
-                  </w:tcBorders>
-                  <w:tcMar>
-                    <w:top w:w="100" w:type="dxa"/>
-                    <w:left w:w="100" w:type="dxa"/>
-                    <w:bottom w:w="100" w:type="dxa"/>
-                    <w:right w:w="100" w:type="dxa"/>
-                  </w:tcMar>
-                  <w:hideMark/>
-                </w:tcPr>
-                <w:p>
-                  <w:pPr>
-                    <w:pStyle w:val="NormalWeb"/>
-                    <w:spacing w:before="0" w:beforeAutospacing="0" w:after="0" w:afterAutospacing="0" w:line="0" w:lineRule="atLeast"/>
-                  </w:pPr>
-                  <w:r>
-                    <w:rPr>
-                      <w:rFonts w:ascii="Arial" w:hAnsi="Arial" w:cs="Arial"/>
-                      <w:color w:val="000000"/>
-                    </w:rPr>
-                    <w:t>1 Minggu</w:t>
-                  </w:r>
-                </w:p>
-              </w:tc>
-            </w:tr>
-          </w:tbl>
-          <w:p/>
+          <w:p>
+            <w:pPr>
+              <w:widowControl w:val="0"/>
+              <w:pBdr>
+                <w:top w:val="nil"/>
+                <w:left w:val="nil"/>
+                <w:bottom w:val="nil"/>
+                <w:right w:val="nil"/>
+                <w:between w:val="nil"/>
+              </w:pBdr>
+              <w:spacing w:line="240" w:lineRule="auto"/>
+              <w:rPr>
+                <w:sz w:val="24"/>
+                <w:szCs w:val="24"/>
+              </w:rPr>
+            </w:pPr>
+            <w:r>
+              <w:rPr>
+                <w:sz w:val="24"/>
+                <w:szCs w:val="24"/>
+              </w:rPr>
+              <w:t>-</w:t>
+            </w:r>
+            <w:bookmarkStart w:id="11" w:name="_GoBack"/>
+            <w:bookmarkEnd w:id="11"/>
+          </w:p>
         </w:tc>
       </w:tr>
-      <w:bookmarkEnd w:id="11"/>
     </w:tbl>
     <w:p>
       <w:pPr>
@@ -1993,6 +1488,7 @@
           <w:sz w:val="28"/>
           <w:szCs w:val="28"/>
         </w:rPr>
+        <w:lastRenderedPageBreak/>
         <w:t>Gantt chart</w:t>
       </w:r>
     </w:p>

</xml_diff>